<commit_message>
Finition ensemble pour rendu
</commit_message>
<xml_diff>
--- a/doc/Rendu/Rapport.docx
+++ b/doc/Rendu/Rapport.docx
@@ -5,7 +5,9 @@
     <w:sdt>
       <w:sdtPr>
         <w:rPr>
+          <w:rFonts w:eastAsiaTheme="minorHAnsi"/>
           <w:sz w:val="2"/>
+          <w:lang w:eastAsia="en-US"/>
         </w:rPr>
         <w:id w:val="316691727"/>
         <w:docPartObj>
@@ -15,9 +17,7 @@
       </w:sdtPr>
       <w:sdtEndPr>
         <w:rPr>
-          <w:rFonts w:eastAsiaTheme="minorHAnsi"/>
           <w:sz w:val="22"/>
-          <w:lang w:eastAsia="en-US"/>
         </w:rPr>
       </w:sdtEndPr>
       <w:sdtContent>
@@ -37,6 +37,7 @@
           <w:r>
             <w:rPr>
               <w:noProof/>
+              <w:lang w:eastAsia="fr-FR"/>
             </w:rPr>
             <mc:AlternateContent>
               <mc:Choice Requires="wps">
@@ -157,6 +158,7 @@
                                     <w:dataBinding w:prefixMappings="xmlns:ns0='http://purl.org/dc/elements/1.1/' xmlns:ns1='http://schemas.openxmlformats.org/package/2006/metadata/core-properties' " w:xpath="/ns1:coreProperties[1]/ns0:subject[1]" w:storeItemID="{6C3C8BC8-F283-45AE-878A-BAB7291924A1}"/>
                                     <w:text/>
                                   </w:sdtPr>
+                                  <w:sdtEndPr/>
                                   <w:sdtContent>
                                     <w:r>
                                       <w:rPr>
@@ -298,6 +300,7 @@
               <w:color w:val="5B9BD5" w:themeColor="accent1"/>
               <w:sz w:val="36"/>
               <w:szCs w:val="36"/>
+              <w:lang w:eastAsia="fr-FR"/>
             </w:rPr>
             <mc:AlternateContent>
               <mc:Choice Requires="wpg">
@@ -830,6 +833,7 @@
           <w:r>
             <w:rPr>
               <w:noProof/>
+              <w:lang w:eastAsia="fr-FR"/>
             </w:rPr>
             <mc:AlternateContent>
               <mc:Choice Requires="wps">
@@ -904,6 +908,7 @@
                                     <w:dataBinding w:prefixMappings="xmlns:ns0='http://schemas.openxmlformats.org/officeDocument/2006/extended-properties' " w:xpath="/ns0:Properties[1]/ns0:Company[1]" w:storeItemID="{6668398D-A668-4E3E-A5EB-62B293D839F1}"/>
                                     <w:text/>
                                   </w:sdtPr>
+                                  <w:sdtEndPr/>
                                   <w:sdtContent>
                                     <w:r>
                                       <w:rPr>
@@ -929,6 +934,7 @@
                                   <w:dataBinding w:prefixMappings="xmlns:ns0='http://purl.org/dc/elements/1.1/' xmlns:ns1='http://schemas.openxmlformats.org/package/2006/metadata/core-properties' " w:xpath="/ns1:coreProperties[1]/ns1:category[1]" w:storeItemID="{6C3C8BC8-F283-45AE-878A-BAB7291924A1}"/>
                                   <w:text/>
                                 </w:sdtPr>
+                                <w:sdtEndPr/>
                                 <w:sdtContent>
                                   <w:p>
                                     <w:pPr>
@@ -1067,6 +1073,13 @@
     </w:sdt>
     <w:sdt>
       <w:sdtPr>
+        <w:rPr>
+          <w:rFonts w:asciiTheme="minorHAnsi" w:eastAsiaTheme="minorHAnsi" w:hAnsiTheme="minorHAnsi" w:cstheme="minorBidi"/>
+          <w:color w:val="auto"/>
+          <w:sz w:val="22"/>
+          <w:szCs w:val="22"/>
+          <w:lang w:eastAsia="en-US"/>
+        </w:rPr>
         <w:id w:val="-1335914802"/>
         <w:docPartObj>
           <w:docPartGallery w:val="Table of Contents"/>
@@ -1075,13 +1088,8 @@
       </w:sdtPr>
       <w:sdtEndPr>
         <w:rPr>
-          <w:rFonts w:asciiTheme="minorHAnsi" w:eastAsiaTheme="minorHAnsi" w:hAnsiTheme="minorHAnsi" w:cstheme="minorBidi"/>
           <w:b/>
           <w:bCs/>
-          <w:color w:val="auto"/>
-          <w:sz w:val="22"/>
-          <w:szCs w:val="22"/>
-          <w:lang w:eastAsia="en-US"/>
         </w:rPr>
       </w:sdtEndPr>
       <w:sdtContent>
@@ -1100,7 +1108,6 @@
             <w:tabs>
               <w:tab w:val="right" w:leader="dot" w:pos="9062"/>
             </w:tabs>
-            <w:jc w:val="both"/>
             <w:rPr>
               <w:rFonts w:eastAsiaTheme="minorEastAsia"/>
               <w:noProof/>
@@ -1116,7 +1123,7 @@
           <w:r>
             <w:fldChar w:fldCharType="separate"/>
           </w:r>
-          <w:hyperlink w:anchor="_Toc449862591" w:history="1">
+          <w:hyperlink w:anchor="_Toc449880858" w:history="1">
             <w:r>
               <w:rPr>
                 <w:rStyle w:val="Lienhypertexte"/>
@@ -1143,7 +1150,7 @@
                 <w:noProof/>
                 <w:webHidden/>
               </w:rPr>
-              <w:instrText xml:space="preserve"> PAGEREF _Toc449862591 \h </w:instrText>
+              <w:instrText xml:space="preserve"> PAGEREF _Toc449880858 \h </w:instrText>
             </w:r>
             <w:r>
               <w:rPr>
@@ -1180,14 +1187,13 @@
             <w:tabs>
               <w:tab w:val="right" w:leader="dot" w:pos="9062"/>
             </w:tabs>
-            <w:jc w:val="both"/>
             <w:rPr>
               <w:rFonts w:eastAsiaTheme="minorEastAsia"/>
               <w:noProof/>
               <w:lang w:eastAsia="fr-FR"/>
             </w:rPr>
           </w:pPr>
-          <w:hyperlink w:anchor="_Toc449862592" w:history="1">
+          <w:hyperlink w:anchor="_Toc449880859" w:history="1">
             <w:r>
               <w:rPr>
                 <w:rStyle w:val="Lienhypertexte"/>
@@ -1214,7 +1220,7 @@
                 <w:noProof/>
                 <w:webHidden/>
               </w:rPr>
-              <w:instrText xml:space="preserve"> PAGEREF _Toc449862592 \h </w:instrText>
+              <w:instrText xml:space="preserve"> PAGEREF _Toc449880859 \h </w:instrText>
             </w:r>
             <w:r>
               <w:rPr>
@@ -1251,14 +1257,13 @@
             <w:tabs>
               <w:tab w:val="right" w:leader="dot" w:pos="9062"/>
             </w:tabs>
-            <w:jc w:val="both"/>
             <w:rPr>
               <w:rFonts w:eastAsiaTheme="minorEastAsia"/>
               <w:noProof/>
               <w:lang w:eastAsia="fr-FR"/>
             </w:rPr>
           </w:pPr>
-          <w:hyperlink w:anchor="_Toc449862593" w:history="1">
+          <w:hyperlink w:anchor="_Toc449880860" w:history="1">
             <w:r>
               <w:rPr>
                 <w:rStyle w:val="Lienhypertexte"/>
@@ -1285,7 +1290,149 @@
                 <w:noProof/>
                 <w:webHidden/>
               </w:rPr>
-              <w:instrText xml:space="preserve"> PAGEREF _Toc449862593 \h </w:instrText>
+              <w:instrText xml:space="preserve"> PAGEREF _Toc449880860 \h </w:instrText>
+            </w:r>
+            <w:r>
+              <w:rPr>
+                <w:noProof/>
+                <w:webHidden/>
+              </w:rPr>
+            </w:r>
+            <w:r>
+              <w:rPr>
+                <w:noProof/>
+                <w:webHidden/>
+              </w:rPr>
+              <w:fldChar w:fldCharType="separate"/>
+            </w:r>
+            <w:r>
+              <w:rPr>
+                <w:noProof/>
+                <w:webHidden/>
+              </w:rPr>
+              <w:t>2</w:t>
+            </w:r>
+            <w:r>
+              <w:rPr>
+                <w:noProof/>
+                <w:webHidden/>
+              </w:rPr>
+              <w:fldChar w:fldCharType="end"/>
+            </w:r>
+          </w:hyperlink>
+          <w:bookmarkStart w:id="0" w:name="_GoBack"/>
+          <w:bookmarkEnd w:id="0"/>
+        </w:p>
+        <w:p>
+          <w:pPr>
+            <w:pStyle w:val="TM2"/>
+            <w:tabs>
+              <w:tab w:val="right" w:leader="dot" w:pos="9062"/>
+            </w:tabs>
+            <w:rPr>
+              <w:rFonts w:eastAsiaTheme="minorEastAsia"/>
+              <w:noProof/>
+              <w:lang w:eastAsia="fr-FR"/>
+            </w:rPr>
+          </w:pPr>
+          <w:hyperlink w:anchor="_Toc449880861" w:history="1">
+            <w:r>
+              <w:rPr>
+                <w:rStyle w:val="Lienhypertexte"/>
+                <w:noProof/>
+              </w:rPr>
+              <w:t>Installation</w:t>
+            </w:r>
+            <w:r>
+              <w:rPr>
+                <w:noProof/>
+                <w:webHidden/>
+              </w:rPr>
+              <w:tab/>
+            </w:r>
+            <w:r>
+              <w:rPr>
+                <w:noProof/>
+                <w:webHidden/>
+              </w:rPr>
+              <w:fldChar w:fldCharType="begin"/>
+            </w:r>
+            <w:r>
+              <w:rPr>
+                <w:noProof/>
+                <w:webHidden/>
+              </w:rPr>
+              <w:instrText xml:space="preserve"> PAGEREF _Toc449880861 \h </w:instrText>
+            </w:r>
+            <w:r>
+              <w:rPr>
+                <w:noProof/>
+                <w:webHidden/>
+              </w:rPr>
+            </w:r>
+            <w:r>
+              <w:rPr>
+                <w:noProof/>
+                <w:webHidden/>
+              </w:rPr>
+              <w:fldChar w:fldCharType="separate"/>
+            </w:r>
+            <w:r>
+              <w:rPr>
+                <w:noProof/>
+                <w:webHidden/>
+              </w:rPr>
+              <w:t>2</w:t>
+            </w:r>
+            <w:r>
+              <w:rPr>
+                <w:noProof/>
+                <w:webHidden/>
+              </w:rPr>
+              <w:fldChar w:fldCharType="end"/>
+            </w:r>
+          </w:hyperlink>
+        </w:p>
+        <w:p>
+          <w:pPr>
+            <w:pStyle w:val="TM2"/>
+            <w:tabs>
+              <w:tab w:val="right" w:leader="dot" w:pos="9062"/>
+            </w:tabs>
+            <w:rPr>
+              <w:rFonts w:eastAsiaTheme="minorEastAsia"/>
+              <w:noProof/>
+              <w:lang w:eastAsia="fr-FR"/>
+            </w:rPr>
+          </w:pPr>
+          <w:hyperlink w:anchor="_Toc449880862" w:history="1">
+            <w:r>
+              <w:rPr>
+                <w:rStyle w:val="Lienhypertexte"/>
+                <w:noProof/>
+              </w:rPr>
+              <w:t>Fonctionnalité</w:t>
+            </w:r>
+            <w:r>
+              <w:rPr>
+                <w:noProof/>
+                <w:webHidden/>
+              </w:rPr>
+              <w:tab/>
+            </w:r>
+            <w:r>
+              <w:rPr>
+                <w:noProof/>
+                <w:webHidden/>
+              </w:rPr>
+              <w:fldChar w:fldCharType="begin"/>
+            </w:r>
+            <w:r>
+              <w:rPr>
+                <w:noProof/>
+                <w:webHidden/>
+              </w:rPr>
+              <w:instrText xml:space="preserve"> PAGEREF _Toc449880862 \h </w:instrText>
             </w:r>
             <w:r>
               <w:rPr>
@@ -1322,14 +1469,13 @@
             <w:tabs>
               <w:tab w:val="right" w:leader="dot" w:pos="9062"/>
             </w:tabs>
-            <w:jc w:val="both"/>
             <w:rPr>
               <w:rFonts w:eastAsiaTheme="minorEastAsia"/>
               <w:noProof/>
               <w:lang w:eastAsia="fr-FR"/>
             </w:rPr>
           </w:pPr>
-          <w:hyperlink w:anchor="_Toc449862594" w:history="1">
+          <w:hyperlink w:anchor="_Toc449880863" w:history="1">
             <w:r>
               <w:rPr>
                 <w:rStyle w:val="Lienhypertexte"/>
@@ -1356,7 +1502,7 @@
                 <w:noProof/>
                 <w:webHidden/>
               </w:rPr>
-              <w:instrText xml:space="preserve"> PAGEREF _Toc449862594 \h </w:instrText>
+              <w:instrText xml:space="preserve"> PAGEREF _Toc449880863 \h </w:instrText>
             </w:r>
             <w:r>
               <w:rPr>
@@ -1376,7 +1522,287 @@
                 <w:noProof/>
                 <w:webHidden/>
               </w:rPr>
-              <w:t>2</w:t>
+              <w:t>3</w:t>
+            </w:r>
+            <w:r>
+              <w:rPr>
+                <w:noProof/>
+                <w:webHidden/>
+              </w:rPr>
+              <w:fldChar w:fldCharType="end"/>
+            </w:r>
+          </w:hyperlink>
+        </w:p>
+        <w:p>
+          <w:pPr>
+            <w:pStyle w:val="TM1"/>
+            <w:tabs>
+              <w:tab w:val="right" w:leader="dot" w:pos="9062"/>
+            </w:tabs>
+            <w:rPr>
+              <w:rFonts w:eastAsiaTheme="minorEastAsia"/>
+              <w:noProof/>
+              <w:lang w:eastAsia="fr-FR"/>
+            </w:rPr>
+          </w:pPr>
+          <w:hyperlink w:anchor="_Toc449880864" w:history="1">
+            <w:r>
+              <w:rPr>
+                <w:rStyle w:val="Lienhypertexte"/>
+                <w:noProof/>
+              </w:rPr>
+              <w:t>I.A.</w:t>
+            </w:r>
+            <w:r>
+              <w:rPr>
+                <w:noProof/>
+                <w:webHidden/>
+              </w:rPr>
+              <w:tab/>
+            </w:r>
+            <w:r>
+              <w:rPr>
+                <w:noProof/>
+                <w:webHidden/>
+              </w:rPr>
+              <w:fldChar w:fldCharType="begin"/>
+            </w:r>
+            <w:r>
+              <w:rPr>
+                <w:noProof/>
+                <w:webHidden/>
+              </w:rPr>
+              <w:instrText xml:space="preserve"> PAGEREF _Toc449880864 \h </w:instrText>
+            </w:r>
+            <w:r>
+              <w:rPr>
+                <w:noProof/>
+                <w:webHidden/>
+              </w:rPr>
+            </w:r>
+            <w:r>
+              <w:rPr>
+                <w:noProof/>
+                <w:webHidden/>
+              </w:rPr>
+              <w:fldChar w:fldCharType="separate"/>
+            </w:r>
+            <w:r>
+              <w:rPr>
+                <w:noProof/>
+                <w:webHidden/>
+              </w:rPr>
+              <w:t>4</w:t>
+            </w:r>
+            <w:r>
+              <w:rPr>
+                <w:noProof/>
+                <w:webHidden/>
+              </w:rPr>
+              <w:fldChar w:fldCharType="end"/>
+            </w:r>
+          </w:hyperlink>
+        </w:p>
+        <w:p>
+          <w:pPr>
+            <w:pStyle w:val="TM1"/>
+            <w:tabs>
+              <w:tab w:val="right" w:leader="dot" w:pos="9062"/>
+            </w:tabs>
+            <w:rPr>
+              <w:rFonts w:eastAsiaTheme="minorEastAsia"/>
+              <w:noProof/>
+              <w:lang w:eastAsia="fr-FR"/>
+            </w:rPr>
+          </w:pPr>
+          <w:hyperlink w:anchor="_Toc449880865" w:history="1">
+            <w:r>
+              <w:rPr>
+                <w:rStyle w:val="Lienhypertexte"/>
+                <w:noProof/>
+              </w:rPr>
+              <w:t>Ant</w:t>
+            </w:r>
+            <w:r>
+              <w:rPr>
+                <w:noProof/>
+                <w:webHidden/>
+              </w:rPr>
+              <w:tab/>
+            </w:r>
+            <w:r>
+              <w:rPr>
+                <w:noProof/>
+                <w:webHidden/>
+              </w:rPr>
+              <w:fldChar w:fldCharType="begin"/>
+            </w:r>
+            <w:r>
+              <w:rPr>
+                <w:noProof/>
+                <w:webHidden/>
+              </w:rPr>
+              <w:instrText xml:space="preserve"> PAGEREF _Toc449880865 \h </w:instrText>
+            </w:r>
+            <w:r>
+              <w:rPr>
+                <w:noProof/>
+                <w:webHidden/>
+              </w:rPr>
+            </w:r>
+            <w:r>
+              <w:rPr>
+                <w:noProof/>
+                <w:webHidden/>
+              </w:rPr>
+              <w:fldChar w:fldCharType="separate"/>
+            </w:r>
+            <w:r>
+              <w:rPr>
+                <w:noProof/>
+                <w:webHidden/>
+              </w:rPr>
+              <w:t>4</w:t>
+            </w:r>
+            <w:r>
+              <w:rPr>
+                <w:noProof/>
+                <w:webHidden/>
+              </w:rPr>
+              <w:fldChar w:fldCharType="end"/>
+            </w:r>
+          </w:hyperlink>
+        </w:p>
+        <w:p>
+          <w:pPr>
+            <w:pStyle w:val="TM1"/>
+            <w:tabs>
+              <w:tab w:val="right" w:leader="dot" w:pos="9062"/>
+            </w:tabs>
+            <w:rPr>
+              <w:rFonts w:eastAsiaTheme="minorEastAsia"/>
+              <w:noProof/>
+              <w:lang w:eastAsia="fr-FR"/>
+            </w:rPr>
+          </w:pPr>
+          <w:hyperlink w:anchor="_Toc449880866" w:history="1">
+            <w:r>
+              <w:rPr>
+                <w:rStyle w:val="Lienhypertexte"/>
+                <w:noProof/>
+              </w:rPr>
+              <w:t>Tests</w:t>
+            </w:r>
+            <w:r>
+              <w:rPr>
+                <w:noProof/>
+                <w:webHidden/>
+              </w:rPr>
+              <w:tab/>
+            </w:r>
+            <w:r>
+              <w:rPr>
+                <w:noProof/>
+                <w:webHidden/>
+              </w:rPr>
+              <w:fldChar w:fldCharType="begin"/>
+            </w:r>
+            <w:r>
+              <w:rPr>
+                <w:noProof/>
+                <w:webHidden/>
+              </w:rPr>
+              <w:instrText xml:space="preserve"> PAGEREF _Toc449880866 \h </w:instrText>
+            </w:r>
+            <w:r>
+              <w:rPr>
+                <w:noProof/>
+                <w:webHidden/>
+              </w:rPr>
+            </w:r>
+            <w:r>
+              <w:rPr>
+                <w:noProof/>
+                <w:webHidden/>
+              </w:rPr>
+              <w:fldChar w:fldCharType="separate"/>
+            </w:r>
+            <w:r>
+              <w:rPr>
+                <w:noProof/>
+                <w:webHidden/>
+              </w:rPr>
+              <w:t>4</w:t>
+            </w:r>
+            <w:r>
+              <w:rPr>
+                <w:noProof/>
+                <w:webHidden/>
+              </w:rPr>
+              <w:fldChar w:fldCharType="end"/>
+            </w:r>
+          </w:hyperlink>
+        </w:p>
+        <w:p>
+          <w:pPr>
+            <w:pStyle w:val="TM1"/>
+            <w:tabs>
+              <w:tab w:val="right" w:leader="dot" w:pos="9062"/>
+            </w:tabs>
+            <w:rPr>
+              <w:rFonts w:eastAsiaTheme="minorEastAsia"/>
+              <w:noProof/>
+              <w:lang w:eastAsia="fr-FR"/>
+            </w:rPr>
+          </w:pPr>
+          <w:hyperlink w:anchor="_Toc449880867" w:history="1">
+            <w:r>
+              <w:rPr>
+                <w:rStyle w:val="Lienhypertexte"/>
+                <w:noProof/>
+              </w:rPr>
+              <w:t>Repository</w:t>
+            </w:r>
+            <w:r>
+              <w:rPr>
+                <w:noProof/>
+                <w:webHidden/>
+              </w:rPr>
+              <w:tab/>
+            </w:r>
+            <w:r>
+              <w:rPr>
+                <w:noProof/>
+                <w:webHidden/>
+              </w:rPr>
+              <w:fldChar w:fldCharType="begin"/>
+            </w:r>
+            <w:r>
+              <w:rPr>
+                <w:noProof/>
+                <w:webHidden/>
+              </w:rPr>
+              <w:instrText xml:space="preserve"> PAGEREF _Toc449880867 \h </w:instrText>
+            </w:r>
+            <w:r>
+              <w:rPr>
+                <w:noProof/>
+                <w:webHidden/>
+              </w:rPr>
+            </w:r>
+            <w:r>
+              <w:rPr>
+                <w:noProof/>
+                <w:webHidden/>
+              </w:rPr>
+              <w:fldChar w:fldCharType="separate"/>
+            </w:r>
+            <w:r>
+              <w:rPr>
+                <w:noProof/>
+                <w:webHidden/>
+              </w:rPr>
+              <w:t>5</w:t>
             </w:r>
             <w:r>
               <w:rPr>
@@ -1393,20 +1819,19 @@
             <w:tabs>
               <w:tab w:val="right" w:leader="dot" w:pos="9062"/>
             </w:tabs>
-            <w:jc w:val="both"/>
             <w:rPr>
               <w:rFonts w:eastAsiaTheme="minorEastAsia"/>
               <w:noProof/>
               <w:lang w:eastAsia="fr-FR"/>
             </w:rPr>
           </w:pPr>
-          <w:hyperlink w:anchor="_Toc449862595" w:history="1">
+          <w:hyperlink w:anchor="_Toc449880868" w:history="1">
             <w:r>
               <w:rPr>
                 <w:rStyle w:val="Lienhypertexte"/>
                 <w:noProof/>
               </w:rPr>
-              <w:t>UML début de projet</w:t>
+              <w:t>GitHub</w:t>
             </w:r>
             <w:r>
               <w:rPr>
@@ -1427,7 +1852,7 @@
                 <w:noProof/>
                 <w:webHidden/>
               </w:rPr>
-              <w:instrText xml:space="preserve"> PAGEREF _Toc449862595 \h </w:instrText>
+              <w:instrText xml:space="preserve"> PAGEREF _Toc449880868 \h </w:instrText>
             </w:r>
             <w:r>
               <w:rPr>
@@ -1447,7 +1872,7 @@
                 <w:noProof/>
                 <w:webHidden/>
               </w:rPr>
-              <w:t>2</w:t>
+              <w:t>5</w:t>
             </w:r>
             <w:r>
               <w:rPr>
@@ -1464,20 +1889,19 @@
             <w:tabs>
               <w:tab w:val="right" w:leader="dot" w:pos="9062"/>
             </w:tabs>
-            <w:jc w:val="both"/>
             <w:rPr>
               <w:rFonts w:eastAsiaTheme="minorEastAsia"/>
               <w:noProof/>
               <w:lang w:eastAsia="fr-FR"/>
             </w:rPr>
           </w:pPr>
-          <w:hyperlink w:anchor="_Toc449862596" w:history="1">
+          <w:hyperlink w:anchor="_Toc449880869" w:history="1">
             <w:r>
               <w:rPr>
                 <w:rStyle w:val="Lienhypertexte"/>
                 <w:noProof/>
               </w:rPr>
-              <w:t>UML fin de projet</w:t>
+              <w:t>Trello</w:t>
             </w:r>
             <w:r>
               <w:rPr>
@@ -1498,7 +1922,7 @@
                 <w:noProof/>
                 <w:webHidden/>
               </w:rPr>
-              <w:instrText xml:space="preserve"> PAGEREF _Toc449862596 \h </w:instrText>
+              <w:instrText xml:space="preserve"> PAGEREF _Toc449880869 \h </w:instrText>
             </w:r>
             <w:r>
               <w:rPr>
@@ -1518,7 +1942,7 @@
                 <w:noProof/>
                 <w:webHidden/>
               </w:rPr>
-              <w:t>4</w:t>
+              <w:t>5</w:t>
             </w:r>
             <w:r>
               <w:rPr>
@@ -1535,20 +1959,19 @@
             <w:tabs>
               <w:tab w:val="right" w:leader="dot" w:pos="9062"/>
             </w:tabs>
-            <w:jc w:val="both"/>
             <w:rPr>
               <w:rFonts w:eastAsiaTheme="minorEastAsia"/>
               <w:noProof/>
               <w:lang w:eastAsia="fr-FR"/>
             </w:rPr>
           </w:pPr>
-          <w:hyperlink w:anchor="_Toc449862597" w:history="1">
+          <w:hyperlink w:anchor="_Toc449880870" w:history="1">
             <w:r>
               <w:rPr>
                 <w:rStyle w:val="Lienhypertexte"/>
                 <w:noProof/>
               </w:rPr>
-              <w:t>I.A.</w:t>
+              <w:t>Documentation</w:t>
             </w:r>
             <w:r>
               <w:rPr>
@@ -1569,433 +1992,7 @@
                 <w:noProof/>
                 <w:webHidden/>
               </w:rPr>
-              <w:instrText xml:space="preserve"> PAGEREF _Toc449862597 \h </w:instrText>
-            </w:r>
-            <w:r>
-              <w:rPr>
-                <w:noProof/>
-                <w:webHidden/>
-              </w:rPr>
-            </w:r>
-            <w:r>
-              <w:rPr>
-                <w:noProof/>
-                <w:webHidden/>
-              </w:rPr>
-              <w:fldChar w:fldCharType="separate"/>
-            </w:r>
-            <w:r>
-              <w:rPr>
-                <w:noProof/>
-                <w:webHidden/>
-              </w:rPr>
-              <w:t>4</w:t>
-            </w:r>
-            <w:r>
-              <w:rPr>
-                <w:noProof/>
-                <w:webHidden/>
-              </w:rPr>
-              <w:fldChar w:fldCharType="end"/>
-            </w:r>
-          </w:hyperlink>
-        </w:p>
-        <w:p>
-          <w:pPr>
-            <w:pStyle w:val="TM1"/>
-            <w:tabs>
-              <w:tab w:val="right" w:leader="dot" w:pos="9062"/>
-            </w:tabs>
-            <w:jc w:val="both"/>
-            <w:rPr>
-              <w:rFonts w:eastAsiaTheme="minorEastAsia"/>
-              <w:noProof/>
-              <w:lang w:eastAsia="fr-FR"/>
-            </w:rPr>
-          </w:pPr>
-          <w:hyperlink w:anchor="_Toc449862598" w:history="1">
-            <w:r>
-              <w:rPr>
-                <w:rStyle w:val="Lienhypertexte"/>
-                <w:noProof/>
-              </w:rPr>
-              <w:t>Ant</w:t>
-            </w:r>
-            <w:r>
-              <w:rPr>
-                <w:noProof/>
-                <w:webHidden/>
-              </w:rPr>
-              <w:tab/>
-            </w:r>
-            <w:r>
-              <w:rPr>
-                <w:noProof/>
-                <w:webHidden/>
-              </w:rPr>
-              <w:fldChar w:fldCharType="begin"/>
-            </w:r>
-            <w:r>
-              <w:rPr>
-                <w:noProof/>
-                <w:webHidden/>
-              </w:rPr>
-              <w:instrText xml:space="preserve"> PAGEREF _Toc449862598 \h </w:instrText>
-            </w:r>
-            <w:r>
-              <w:rPr>
-                <w:noProof/>
-                <w:webHidden/>
-              </w:rPr>
-            </w:r>
-            <w:r>
-              <w:rPr>
-                <w:noProof/>
-                <w:webHidden/>
-              </w:rPr>
-              <w:fldChar w:fldCharType="separate"/>
-            </w:r>
-            <w:r>
-              <w:rPr>
-                <w:noProof/>
-                <w:webHidden/>
-              </w:rPr>
-              <w:t>4</w:t>
-            </w:r>
-            <w:r>
-              <w:rPr>
-                <w:noProof/>
-                <w:webHidden/>
-              </w:rPr>
-              <w:fldChar w:fldCharType="end"/>
-            </w:r>
-          </w:hyperlink>
-        </w:p>
-        <w:p>
-          <w:pPr>
-            <w:pStyle w:val="TM1"/>
-            <w:tabs>
-              <w:tab w:val="right" w:leader="dot" w:pos="9062"/>
-            </w:tabs>
-            <w:jc w:val="both"/>
-            <w:rPr>
-              <w:rFonts w:eastAsiaTheme="minorEastAsia"/>
-              <w:noProof/>
-              <w:lang w:eastAsia="fr-FR"/>
-            </w:rPr>
-          </w:pPr>
-          <w:hyperlink w:anchor="_Toc449862599" w:history="1">
-            <w:r>
-              <w:rPr>
-                <w:rStyle w:val="Lienhypertexte"/>
-                <w:noProof/>
-              </w:rPr>
-              <w:t>Tests</w:t>
-            </w:r>
-            <w:r>
-              <w:rPr>
-                <w:noProof/>
-                <w:webHidden/>
-              </w:rPr>
-              <w:tab/>
-            </w:r>
-            <w:r>
-              <w:rPr>
-                <w:noProof/>
-                <w:webHidden/>
-              </w:rPr>
-              <w:fldChar w:fldCharType="begin"/>
-            </w:r>
-            <w:r>
-              <w:rPr>
-                <w:noProof/>
-                <w:webHidden/>
-              </w:rPr>
-              <w:instrText xml:space="preserve"> PAGEREF _Toc449862599 \h </w:instrText>
-            </w:r>
-            <w:r>
-              <w:rPr>
-                <w:noProof/>
-                <w:webHidden/>
-              </w:rPr>
-            </w:r>
-            <w:r>
-              <w:rPr>
-                <w:noProof/>
-                <w:webHidden/>
-              </w:rPr>
-              <w:fldChar w:fldCharType="separate"/>
-            </w:r>
-            <w:r>
-              <w:rPr>
-                <w:noProof/>
-                <w:webHidden/>
-              </w:rPr>
-              <w:t>4</w:t>
-            </w:r>
-            <w:r>
-              <w:rPr>
-                <w:noProof/>
-                <w:webHidden/>
-              </w:rPr>
-              <w:fldChar w:fldCharType="end"/>
-            </w:r>
-          </w:hyperlink>
-        </w:p>
-        <w:p>
-          <w:pPr>
-            <w:pStyle w:val="TM1"/>
-            <w:tabs>
-              <w:tab w:val="right" w:leader="dot" w:pos="9062"/>
-            </w:tabs>
-            <w:jc w:val="both"/>
-            <w:rPr>
-              <w:rFonts w:eastAsiaTheme="minorEastAsia"/>
-              <w:noProof/>
-              <w:lang w:eastAsia="fr-FR"/>
-            </w:rPr>
-          </w:pPr>
-          <w:hyperlink w:anchor="_Toc449862600" w:history="1">
-            <w:r>
-              <w:rPr>
-                <w:rStyle w:val="Lienhypertexte"/>
-                <w:noProof/>
-              </w:rPr>
-              <w:t>Repository</w:t>
-            </w:r>
-            <w:r>
-              <w:rPr>
-                <w:noProof/>
-                <w:webHidden/>
-              </w:rPr>
-              <w:tab/>
-            </w:r>
-            <w:r>
-              <w:rPr>
-                <w:noProof/>
-                <w:webHidden/>
-              </w:rPr>
-              <w:fldChar w:fldCharType="begin"/>
-            </w:r>
-            <w:r>
-              <w:rPr>
-                <w:noProof/>
-                <w:webHidden/>
-              </w:rPr>
-              <w:instrText xml:space="preserve"> PAGEREF _Toc449862600 \h </w:instrText>
-            </w:r>
-            <w:r>
-              <w:rPr>
-                <w:noProof/>
-                <w:webHidden/>
-              </w:rPr>
-            </w:r>
-            <w:r>
-              <w:rPr>
-                <w:noProof/>
-                <w:webHidden/>
-              </w:rPr>
-              <w:fldChar w:fldCharType="separate"/>
-            </w:r>
-            <w:r>
-              <w:rPr>
-                <w:noProof/>
-                <w:webHidden/>
-              </w:rPr>
-              <w:t>4</w:t>
-            </w:r>
-            <w:r>
-              <w:rPr>
-                <w:noProof/>
-                <w:webHidden/>
-              </w:rPr>
-              <w:fldChar w:fldCharType="end"/>
-            </w:r>
-          </w:hyperlink>
-        </w:p>
-        <w:p>
-          <w:pPr>
-            <w:pStyle w:val="TM2"/>
-            <w:tabs>
-              <w:tab w:val="right" w:leader="dot" w:pos="9062"/>
-            </w:tabs>
-            <w:jc w:val="both"/>
-            <w:rPr>
-              <w:rFonts w:eastAsiaTheme="minorEastAsia"/>
-              <w:noProof/>
-              <w:lang w:eastAsia="fr-FR"/>
-            </w:rPr>
-          </w:pPr>
-          <w:hyperlink w:anchor="_Toc449862601" w:history="1">
-            <w:r>
-              <w:rPr>
-                <w:rStyle w:val="Lienhypertexte"/>
-                <w:noProof/>
-              </w:rPr>
-              <w:t>GitHub</w:t>
-            </w:r>
-            <w:r>
-              <w:rPr>
-                <w:noProof/>
-                <w:webHidden/>
-              </w:rPr>
-              <w:tab/>
-            </w:r>
-            <w:r>
-              <w:rPr>
-                <w:noProof/>
-                <w:webHidden/>
-              </w:rPr>
-              <w:fldChar w:fldCharType="begin"/>
-            </w:r>
-            <w:r>
-              <w:rPr>
-                <w:noProof/>
-                <w:webHidden/>
-              </w:rPr>
-              <w:instrText xml:space="preserve"> PAGEREF _Toc449862601 \h </w:instrText>
-            </w:r>
-            <w:r>
-              <w:rPr>
-                <w:noProof/>
-                <w:webHidden/>
-              </w:rPr>
-            </w:r>
-            <w:r>
-              <w:rPr>
-                <w:noProof/>
-                <w:webHidden/>
-              </w:rPr>
-              <w:fldChar w:fldCharType="separate"/>
-            </w:r>
-            <w:r>
-              <w:rPr>
-                <w:noProof/>
-                <w:webHidden/>
-              </w:rPr>
-              <w:t>4</w:t>
-            </w:r>
-            <w:r>
-              <w:rPr>
-                <w:noProof/>
-                <w:webHidden/>
-              </w:rPr>
-              <w:fldChar w:fldCharType="end"/>
-            </w:r>
-          </w:hyperlink>
-        </w:p>
-        <w:p>
-          <w:pPr>
-            <w:pStyle w:val="TM2"/>
-            <w:tabs>
-              <w:tab w:val="right" w:leader="dot" w:pos="9062"/>
-            </w:tabs>
-            <w:jc w:val="both"/>
-            <w:rPr>
-              <w:rFonts w:eastAsiaTheme="minorEastAsia"/>
-              <w:noProof/>
-              <w:lang w:eastAsia="fr-FR"/>
-            </w:rPr>
-          </w:pPr>
-          <w:hyperlink w:anchor="_Toc449862602" w:history="1">
-            <w:r>
-              <w:rPr>
-                <w:rStyle w:val="Lienhypertexte"/>
-                <w:noProof/>
-              </w:rPr>
-              <w:t>Trello</w:t>
-            </w:r>
-            <w:r>
-              <w:rPr>
-                <w:noProof/>
-                <w:webHidden/>
-              </w:rPr>
-              <w:tab/>
-            </w:r>
-            <w:r>
-              <w:rPr>
-                <w:noProof/>
-                <w:webHidden/>
-              </w:rPr>
-              <w:fldChar w:fldCharType="begin"/>
-            </w:r>
-            <w:r>
-              <w:rPr>
-                <w:noProof/>
-                <w:webHidden/>
-              </w:rPr>
-              <w:instrText xml:space="preserve"> PAGEREF _Toc449862602 \h </w:instrText>
-            </w:r>
-            <w:r>
-              <w:rPr>
-                <w:noProof/>
-                <w:webHidden/>
-              </w:rPr>
-            </w:r>
-            <w:r>
-              <w:rPr>
-                <w:noProof/>
-                <w:webHidden/>
-              </w:rPr>
-              <w:fldChar w:fldCharType="separate"/>
-            </w:r>
-            <w:r>
-              <w:rPr>
-                <w:noProof/>
-                <w:webHidden/>
-              </w:rPr>
-              <w:t>4</w:t>
-            </w:r>
-            <w:r>
-              <w:rPr>
-                <w:noProof/>
-                <w:webHidden/>
-              </w:rPr>
-              <w:fldChar w:fldCharType="end"/>
-            </w:r>
-          </w:hyperlink>
-        </w:p>
-        <w:p>
-          <w:pPr>
-            <w:pStyle w:val="TM1"/>
-            <w:tabs>
-              <w:tab w:val="right" w:leader="dot" w:pos="9062"/>
-            </w:tabs>
-            <w:jc w:val="both"/>
-            <w:rPr>
-              <w:rFonts w:eastAsiaTheme="minorEastAsia"/>
-              <w:noProof/>
-              <w:lang w:eastAsia="fr-FR"/>
-            </w:rPr>
-          </w:pPr>
-          <w:hyperlink w:anchor="_Toc449862603" w:history="1">
-            <w:r>
-              <w:rPr>
-                <w:rStyle w:val="Lienhypertexte"/>
-                <w:noProof/>
-              </w:rPr>
-              <w:t>Documentation</w:t>
-            </w:r>
-            <w:r>
-              <w:rPr>
-                <w:noProof/>
-                <w:webHidden/>
-              </w:rPr>
-              <w:tab/>
-            </w:r>
-            <w:r>
-              <w:rPr>
-                <w:noProof/>
-                <w:webHidden/>
-              </w:rPr>
-              <w:fldChar w:fldCharType="begin"/>
-            </w:r>
-            <w:r>
-              <w:rPr>
-                <w:noProof/>
-                <w:webHidden/>
-              </w:rPr>
-              <w:instrText xml:space="preserve"> PAGEREF _Toc449862603 \h </w:instrText>
+              <w:instrText xml:space="preserve"> PAGEREF _Toc449880870 \h </w:instrText>
             </w:r>
             <w:r>
               <w:rPr>
@@ -2053,26 +2050,26 @@
         <w:pStyle w:val="Titre1"/>
         <w:jc w:val="both"/>
       </w:pPr>
-      <w:bookmarkStart w:id="0" w:name="_Toc449862591"/>
+      <w:bookmarkStart w:id="1" w:name="_Toc449880858"/>
       <w:r>
         <w:lastRenderedPageBreak/>
         <w:t>Recette informatique</w:t>
       </w:r>
-      <w:bookmarkEnd w:id="0"/>
+      <w:bookmarkEnd w:id="1"/>
     </w:p>
     <w:p>
       <w:pPr>
         <w:pStyle w:val="Titre2"/>
         <w:jc w:val="both"/>
       </w:pPr>
-      <w:bookmarkStart w:id="1" w:name="_Toc449862592"/>
+      <w:bookmarkStart w:id="2" w:name="_Toc449880859"/>
       <w:r>
         <w:t>Objectifs</w:t>
       </w:r>
       <w:r>
         <w:t xml:space="preserve"> atteints</w:t>
       </w:r>
-      <w:bookmarkEnd w:id="1"/>
+      <w:bookmarkEnd w:id="2"/>
     </w:p>
     <w:p>
       <w:pPr>
@@ -2212,20 +2209,22 @@
         <w:pStyle w:val="Titre1"/>
         <w:jc w:val="both"/>
       </w:pPr>
-      <w:bookmarkStart w:id="2" w:name="_Toc449862593"/>
+      <w:bookmarkStart w:id="3" w:name="_Toc449880860"/>
       <w:r>
         <w:t>Description de l’application</w:t>
       </w:r>
-      <w:bookmarkEnd w:id="2"/>
+      <w:bookmarkEnd w:id="3"/>
     </w:p>
     <w:p>
       <w:pPr>
         <w:pStyle w:val="Titre2"/>
         <w:jc w:val="both"/>
       </w:pPr>
+      <w:bookmarkStart w:id="4" w:name="_Toc449880861"/>
       <w:r>
         <w:t>Installation</w:t>
       </w:r>
+      <w:bookmarkEnd w:id="4"/>
     </w:p>
     <w:p>
       <w:pPr>
@@ -2265,9 +2264,11 @@
         <w:pStyle w:val="Titre2"/>
         <w:jc w:val="both"/>
       </w:pPr>
+      <w:bookmarkStart w:id="5" w:name="_Toc449880862"/>
       <w:r>
         <w:t>Fonctionnalité</w:t>
       </w:r>
+      <w:bookmarkEnd w:id="5"/>
     </w:p>
     <w:p>
       <w:pPr>
@@ -2648,11 +2649,11 @@
         <w:pStyle w:val="Titre1"/>
         <w:jc w:val="both"/>
       </w:pPr>
-      <w:bookmarkStart w:id="3" w:name="_Toc449862594"/>
+      <w:bookmarkStart w:id="6" w:name="_Toc449880863"/>
       <w:r>
         <w:t>Conception</w:t>
       </w:r>
-      <w:bookmarkEnd w:id="3"/>
+      <w:bookmarkEnd w:id="6"/>
     </w:p>
     <w:p>
       <w:pPr>
@@ -2820,19 +2821,17 @@
         <w:pStyle w:val="Titre2"/>
         <w:jc w:val="both"/>
       </w:pPr>
-      <w:bookmarkStart w:id="4" w:name="_GoBack"/>
-      <w:bookmarkEnd w:id="4"/>
     </w:p>
     <w:p>
       <w:pPr>
         <w:pStyle w:val="Titre1"/>
         <w:jc w:val="both"/>
       </w:pPr>
-      <w:bookmarkStart w:id="5" w:name="_Toc449862597"/>
+      <w:bookmarkStart w:id="7" w:name="_Toc449880864"/>
       <w:r>
         <w:t>I.A.</w:t>
       </w:r>
-      <w:bookmarkEnd w:id="5"/>
+      <w:bookmarkEnd w:id="7"/>
     </w:p>
     <w:p>
       <w:pPr>
@@ -2867,12 +2866,12 @@
         <w:pStyle w:val="Titre1"/>
         <w:jc w:val="both"/>
       </w:pPr>
-      <w:bookmarkStart w:id="6" w:name="_Toc449862598"/>
+      <w:bookmarkStart w:id="8" w:name="_Toc449880865"/>
       <w:proofErr w:type="spellStart"/>
       <w:r>
         <w:t>Ant</w:t>
       </w:r>
-      <w:bookmarkEnd w:id="6"/>
+      <w:bookmarkEnd w:id="8"/>
       <w:proofErr w:type="spellEnd"/>
     </w:p>
     <w:p>
@@ -2931,11 +2930,11 @@
         <w:pStyle w:val="Titre1"/>
         <w:jc w:val="both"/>
       </w:pPr>
-      <w:bookmarkStart w:id="7" w:name="_Toc449862599"/>
+      <w:bookmarkStart w:id="9" w:name="_Toc449880866"/>
       <w:r>
         <w:t>Tests</w:t>
       </w:r>
-      <w:bookmarkEnd w:id="7"/>
+      <w:bookmarkEnd w:id="9"/>
     </w:p>
     <w:p>
       <w:pPr>
@@ -2999,10 +2998,7 @@
         <w:jc w:val="both"/>
       </w:pPr>
       <w:r>
-        <w:t xml:space="preserve">Pousser une tuile vers le </w:t>
-      </w:r>
-      <w:r>
-        <w:t>bas</w:t>
+        <w:t>Pousser une tuile vers le bas</w:t>
       </w:r>
     </w:p>
     <w:p>
@@ -3015,10 +3011,7 @@
         <w:jc w:val="both"/>
       </w:pPr>
       <w:r>
-        <w:t xml:space="preserve">Pousser </w:t>
-      </w:r>
-      <w:r>
-        <w:t>une tuile vers la gauche</w:t>
+        <w:t>Pousser une tuile vers la gauche</w:t>
       </w:r>
     </w:p>
     <w:p>
@@ -3031,10 +3024,7 @@
         <w:jc w:val="both"/>
       </w:pPr>
       <w:r>
-        <w:t xml:space="preserve">Pousser </w:t>
-      </w:r>
-      <w:r>
-        <w:t>une tuile vers la droite</w:t>
+        <w:t>Pousser une tuile vers la droite</w:t>
       </w:r>
     </w:p>
     <w:p>
@@ -3125,17 +3115,17 @@
         <w:pStyle w:val="Titre1"/>
         <w:jc w:val="both"/>
       </w:pPr>
-      <w:bookmarkStart w:id="8" w:name="_Toc449862600"/>
+      <w:bookmarkStart w:id="10" w:name="_Toc449880867"/>
       <w:r>
         <w:t>Repository</w:t>
       </w:r>
-      <w:bookmarkEnd w:id="8"/>
-    </w:p>
-    <w:p>
-      <w:pPr>
-        <w:jc w:val="both"/>
-      </w:pPr>
-      <w:bookmarkStart w:id="9" w:name="_Toc449862601"/>
+      <w:bookmarkEnd w:id="10"/>
+    </w:p>
+    <w:p>
+      <w:pPr>
+        <w:jc w:val="both"/>
+      </w:pPr>
+      <w:bookmarkStart w:id="11" w:name="_Toc449880868"/>
       <w:proofErr w:type="spellStart"/>
       <w:r>
         <w:rPr>
@@ -3143,7 +3133,7 @@
         </w:rPr>
         <w:t>GitHub</w:t>
       </w:r>
-      <w:bookmarkEnd w:id="9"/>
+      <w:bookmarkEnd w:id="11"/>
       <w:proofErr w:type="spellEnd"/>
       <w:r>
         <w:t xml:space="preserve"> : </w:t>
@@ -3161,7 +3151,7 @@
       <w:pPr>
         <w:jc w:val="both"/>
       </w:pPr>
-      <w:bookmarkStart w:id="10" w:name="_Toc449862602"/>
+      <w:bookmarkStart w:id="12" w:name="_Toc449880869"/>
       <w:proofErr w:type="spellStart"/>
       <w:r>
         <w:rPr>
@@ -3169,7 +3159,7 @@
         </w:rPr>
         <w:t>Trello</w:t>
       </w:r>
-      <w:bookmarkEnd w:id="10"/>
+      <w:bookmarkEnd w:id="12"/>
       <w:proofErr w:type="spellEnd"/>
       <w:r>
         <w:t xml:space="preserve"> : </w:t>
@@ -3196,11 +3186,11 @@
         <w:pStyle w:val="Titre1"/>
         <w:jc w:val="both"/>
       </w:pPr>
-      <w:bookmarkStart w:id="11" w:name="_Toc449862603"/>
+      <w:bookmarkStart w:id="13" w:name="_Toc449880870"/>
       <w:r>
         <w:t>Documentation</w:t>
       </w:r>
-      <w:bookmarkEnd w:id="11"/>
+      <w:bookmarkEnd w:id="13"/>
     </w:p>
     <w:p>
       <w:pPr>
@@ -4207,7 +4197,7 @@
 </file>
 
 <file path=customXml/itemProps1.xml><?xml version="1.0" encoding="utf-8"?>
-<ds:datastoreItem xmlns:ds="http://schemas.openxmlformats.org/officeDocument/2006/customXml" ds:itemID="{7CA118D6-85A3-4448-AAF8-53A8862BDC84}">
+<ds:datastoreItem xmlns:ds="http://schemas.openxmlformats.org/officeDocument/2006/customXml" ds:itemID="{BCC0FCD8-D202-4754-8F48-6CF77AC83D7B}">
   <ds:schemaRefs>
     <ds:schemaRef ds:uri="http://schemas.openxmlformats.org/officeDocument/2006/bibliography"/>
   </ds:schemaRefs>

</xml_diff>